<commit_message>
finished angulargit add -A
</commit_message>
<xml_diff>
--- a/Course3/AngularJS Notes.docx
+++ b/Course3/AngularJS Notes.docx
@@ -5476,8 +5476,16 @@
       </w:r>
       <w:proofErr w:type="spellEnd"/>
       <w:r>
-        <w:t xml:space="preserve"> app)</w:t>
-      </w:r>
+        <w:t xml:space="preserve"> </w:t>
+      </w:r>
+      <w:proofErr w:type="gramStart"/>
+      <w:r>
+        <w:t>app)</w:t>
+      </w:r>
+      <w:r>
+        <w:t>ac</w:t>
+      </w:r>
+      <w:proofErr w:type="gramEnd"/>
     </w:p>
     <w:p>
       <w:pPr>
@@ -5580,21 +5588,82 @@
       <w:proofErr w:type="spellEnd"/>
       <w:r>
         <w:t xml:space="preserve"> lets us mock XHR requests in tests</w:t>
+      </w:r>
+    </w:p>
+    <w:p>
+      <w:pPr>
+        <w:pStyle w:val="ListParagraph"/>
+        <w:numPr>
+          <w:ilvl w:val="0"/>
+          <w:numId w:val="3"/>
+        </w:numPr>
+      </w:pPr>
+      <w:proofErr w:type="spellStart"/>
+      <w:r>
+        <w:t>Protracter</w:t>
+      </w:r>
+      <w:proofErr w:type="spellEnd"/>
+      <w:r>
+        <w:t>:</w:t>
+      </w:r>
+    </w:p>
+    <w:p>
+      <w:pPr>
+        <w:pStyle w:val="ListParagraph"/>
+        <w:numPr>
+          <w:ilvl w:val="1"/>
+          <w:numId w:val="3"/>
+        </w:numPr>
+      </w:pPr>
+      <w:r>
+        <w:t>Node program that enables running of end-to-end tests</w:t>
+      </w:r>
+    </w:p>
+    <w:p>
+      <w:pPr>
+        <w:pStyle w:val="ListParagraph"/>
+        <w:numPr>
+          <w:ilvl w:val="2"/>
+          <w:numId w:val="3"/>
+        </w:numPr>
+      </w:pPr>
+      <w:r>
+        <w:t>Runs tests against your app running in a browser and interacting with it like a real user</w:t>
+      </w:r>
+    </w:p>
+    <w:p>
+      <w:pPr>
+        <w:pStyle w:val="ListParagraph"/>
+        <w:numPr>
+          <w:ilvl w:val="1"/>
+          <w:numId w:val="3"/>
+        </w:numPr>
+      </w:pPr>
+      <w:r>
+        <w:t xml:space="preserve">Accesses </w:t>
+      </w:r>
+      <w:proofErr w:type="spellStart"/>
+      <w:r>
+        <w:t>webdriver</w:t>
+      </w:r>
+      <w:proofErr w:type="spellEnd"/>
+      <w:r>
+        <w:t xml:space="preserve"> to control browsers to carry out the tests</w:t>
+      </w:r>
+    </w:p>
+    <w:p>
+      <w:pPr>
+        <w:pStyle w:val="ListParagraph"/>
+        <w:numPr>
+          <w:ilvl w:val="1"/>
+          <w:numId w:val="3"/>
+        </w:numPr>
+      </w:pPr>
+      <w:r>
+        <w:t>Uses Jasmine for expressing the test syntax</w:t>
       </w:r>
       <w:bookmarkStart w:id="0" w:name="_GoBack"/>
       <w:bookmarkEnd w:id="0"/>
-    </w:p>
-    <w:p>
-      <w:pPr>
-        <w:pStyle w:val="ListParagraph"/>
-        <w:numPr>
-          <w:ilvl w:val="0"/>
-          <w:numId w:val="3"/>
-        </w:numPr>
-      </w:pPr>
-      <w:r>
-        <w:t>A</w:t>
-      </w:r>
     </w:p>
     <w:p>
       <w:pPr>

</xml_diff>